<commit_message>
Update and simplify use of pandoc-templates.
</commit_message>
<xml_diff>
--- a/tests/test1/saved/test1.ms.docx
+++ b/tests/test1/saved/test1.ms.docx
@@ -81,13 +81,7 @@
         <w:t xml:space="preserve">bold</w:t>
       </w:r>
       <w:r>
-        <w:t xml:space="preserve">,</w:t>
-      </w:r>
-      <w:r>
-        <w:t xml:space="preserve"> </w:t>
-      </w:r>
-      <w:r>
-        <w:t xml:space="preserve">with - various – dashes—, and trailing dots…</w:t>
+        <w:t xml:space="preserve">, with - various – dashes—, and trailing dots…</w:t>
       </w:r>
     </w:p>
     <w:p>
@@ -125,13 +119,7 @@
         <w:t xml:space="preserve"> </w:t>
       </w:r>
       <w:r>
-        <w:t xml:space="preserve">There should be a</w:t>
-      </w:r>
-      <w:r>
-        <w:t xml:space="preserve"> </w:t>
-      </w:r>
-      <w:r>
-        <w:t xml:space="preserve">blank line before the next paragraph:</w:t>
+        <w:t xml:space="preserve">There should be a blank line before the next paragraph:</w:t>
       </w:r>
     </w:p>
     <w:p>
@@ -174,13 +162,7 @@
         <w:t xml:space="preserve">in subscript</w:t>
       </w:r>
       <w:r>
-        <w:t xml:space="preserve">,</w:t>
-      </w:r>
-      <w:r>
-        <w:t xml:space="preserve"> </w:t>
-      </w:r>
-      <w:r>
-        <w:t xml:space="preserve">and a footnote</w:t>
+        <w:t xml:space="preserve">, and a footnote</w:t>
       </w:r>
       <w:r>
         <w:rPr>
@@ -204,13 +186,7 @@
         <w:t xml:space="preserve"> </w:t>
       </w:r>
       <w:r>
-        <w:t xml:space="preserve">with a dagger, and this</w:t>
-      </w:r>
-      <w:r>
-        <w:t xml:space="preserve"> </w:t>
-      </w:r>
-      <w:r>
-        <w:t xml:space="preserve">should be</w:t>
+        <w:t xml:space="preserve">with a dagger, and this should be</w:t>
       </w:r>
       <w:r>
         <w:t xml:space="preserve"> </w:t>
@@ -247,13 +223,13 @@
         <w:pStyle w:val="BlockText"/>
       </w:pPr>
       <w:r>
-        <w:t xml:space="preserve">This is a quote block. It should be indented slightly and shouldn’t</w:t>
+        <w:t xml:space="preserve">This is a quote block. It should be indented slightly</w:t>
       </w:r>
       <w:r>
         <w:t xml:space="preserve"> </w:t>
       </w:r>
       <w:r>
-        <w:t xml:space="preserve">contain a line break.</w:t>
+        <w:t xml:space="preserve">and shouldn’t contain a line break.</w:t>
       </w:r>
     </w:p>
     <w:p>
@@ -339,7 +315,7 @@
         <w:pStyle w:val="BlockText"/>
       </w:pPr>
       <w:r>
-        <w:t xml:space="preserve">’These literal single curly quotes, used where smart</w:t>
+        <w:t xml:space="preserve">‘These literal single curly quotes, used where smart</w:t>
       </w:r>
       <w:r>
         <w:br/>
@@ -386,28 +362,10 @@
         <w:rPr>
           <w:smallCaps/>
         </w:rPr>
-        <w:t xml:space="preserve">Small</w:t>
-      </w:r>
-      <w:r>
-        <w:rPr>
-          <w:smallCaps/>
-        </w:rPr>
-        <w:t xml:space="preserve"> </w:t>
-      </w:r>
-      <w:r>
-        <w:rPr>
-          <w:smallCaps/>
-        </w:rPr>
-        <w:t xml:space="preserve">Caps</w:t>
-      </w:r>
-      <w:r>
-        <w:t xml:space="preserve">. Here is a pound sign (£), a euro sign (€), and three</w:t>
-      </w:r>
-      <w:r>
-        <w:t xml:space="preserve"> </w:t>
-      </w:r>
-      <w:r>
-        <w:t xml:space="preserve">letters with accents: ëóû.</w:t>
+        <w:t xml:space="preserve">Small Caps</w:t>
+      </w:r>
+      <w:r>
+        <w:t xml:space="preserve">. Here is a pound sign (£), a euro sign (€), and three letters with accents: ëóû.</w:t>
       </w:r>
     </w:p>
     <w:bookmarkEnd w:id="22"/>

</xml_diff>